<commit_message>
adding initial framework, still need to write comp filter and test the code out
</commit_message>
<xml_diff>
--- a/hw2/cse562hw2report.docx
+++ b/hw2/cse562hw2report.docx
@@ -2,7 +2,301 @@
 <file path=word/document.xml><?xml version="1.0" encoding="utf-8"?>
 <w:document xmlns:wpc="http://schemas.microsoft.com/office/word/2010/wordprocessingCanvas" xmlns:cx="http://schemas.microsoft.com/office/drawing/2014/chartex" xmlns:cx1="http://schemas.microsoft.com/office/drawing/2015/9/8/chartex" xmlns:cx2="http://schemas.microsoft.com/office/drawing/2015/10/21/chartex" xmlns:cx3="http://schemas.microsoft.com/office/drawing/2016/5/9/chartex" xmlns:cx4="http://schemas.microsoft.com/office/drawing/2016/5/10/chartex" xmlns:cx5="http://schemas.microsoft.com/office/drawing/2016/5/11/chartex" xmlns:cx6="http://schemas.microsoft.com/office/drawing/2016/5/12/chartex" xmlns:cx7="http://schemas.microsoft.com/office/drawing/2016/5/13/chartex" xmlns:cx8="http://schemas.microsoft.com/office/drawing/2016/5/14/chartex" xmlns:mc="http://schemas.openxmlformats.org/markup-compatibility/2006" xmlns:aink="http://schemas.microsoft.com/office/drawing/2016/ink" xmlns:am3d="http://schemas.microsoft.com/office/drawing/2017/model3d" xmlns:o="urn:schemas-microsoft-com:office:office" xmlns:r="http://schemas.openxmlformats.org/officeDocument/2006/relationships" xmlns:m="http://schemas.openxmlformats.org/officeDocument/2006/math" xmlns:v="urn:schemas-microsoft-com:vml" xmlns:wp14="http://schemas.microsoft.com/office/word/2010/wordprocessingDrawing" xmlns:wp="http://schemas.openxmlformats.org/drawingml/2006/wordprocessingDrawing" xmlns:w10="urn:schemas-microsoft-com:office:word" xmlns:w="http://schemas.openxmlformats.org/wordprocessingml/2006/main" xmlns:w14="http://schemas.microsoft.com/office/word/2010/wordml" xmlns:w15="http://schemas.microsoft.com/office/word/2012/wordml" xmlns:w16cid="http://schemas.microsoft.com/office/word/2016/wordml/cid" xmlns:w16se="http://schemas.microsoft.com/office/word/2015/wordml/symex" xmlns:wpg="http://schemas.microsoft.com/office/word/2010/wordprocessingGroup" xmlns:wpi="http://schemas.microsoft.com/office/word/2010/wordprocessingInk" xmlns:wne="http://schemas.microsoft.com/office/word/2006/wordml" xmlns:wps="http://schemas.microsoft.com/office/word/2010/wordprocessingShape" mc:Ignorable="w14 w15 w16se w16cid wp14">
   <w:body>
-    <w:p/>
+    <w:p>
+      <w:pPr>
+        <w:rPr>
+          <w:rFonts w:ascii="Times New Roman" w:hAnsi="Times New Roman" w:cs="Times New Roman"/>
+          <w:b/>
+          <w:bCs/>
+          <w:u w:val="single"/>
+        </w:rPr>
+      </w:pPr>
+      <w:r>
+        <w:rPr>
+          <w:rFonts w:ascii="Times New Roman" w:hAnsi="Times New Roman" w:cs="Times New Roman"/>
+          <w:b/>
+          <w:bCs/>
+          <w:u w:val="single"/>
+        </w:rPr>
+        <w:t>Part 1: Bias and Noise</w:t>
+      </w:r>
+    </w:p>
+    <w:p>
+      <w:pPr>
+        <w:rPr>
+          <w:rFonts w:ascii="Times New Roman" w:hAnsi="Times New Roman" w:cs="Times New Roman"/>
+        </w:rPr>
+      </w:pPr>
+      <w:r>
+        <w:rPr>
+          <w:rFonts w:ascii="Times New Roman" w:hAnsi="Times New Roman" w:cs="Times New Roman"/>
+        </w:rPr>
+        <w:t xml:space="preserve">Taking </w:t>
+      </w:r>
+      <m:oMath>
+        <m:r>
+          <w:rPr>
+            <w:rFonts w:ascii="Cambria Math" w:hAnsi="Cambria Math" w:cs="Times New Roman"/>
+          </w:rPr>
+          <m:t>n=100</m:t>
+        </m:r>
+        <m:r>
+          <w:rPr>
+            <w:rFonts w:ascii="Cambria Math" w:hAnsi="Cambria Math" w:cs="Times New Roman"/>
+          </w:rPr>
+          <m:t>0</m:t>
+        </m:r>
+        <m:r>
+          <w:rPr>
+            <w:rFonts w:ascii="Cambria Math" w:hAnsi="Cambria Math" w:cs="Times New Roman"/>
+          </w:rPr>
+          <m:t>0</m:t>
+        </m:r>
+        <m:r>
+          <w:rPr>
+            <w:rFonts w:ascii="Cambria Math" w:eastAsiaTheme="minorEastAsia" w:hAnsi="Cambria Math" w:cs="Times New Roman"/>
+          </w:rPr>
+          <m:t>00</m:t>
+        </m:r>
+      </m:oMath>
+      <w:r>
+        <w:rPr>
+          <w:rFonts w:ascii="Times New Roman" w:eastAsiaTheme="minorEastAsia" w:hAnsi="Times New Roman" w:cs="Times New Roman"/>
+        </w:rPr>
+        <w:t xml:space="preserve"> samples</w:t>
+      </w:r>
+      <w:r>
+        <w:rPr>
+          <w:rFonts w:ascii="Times New Roman" w:eastAsiaTheme="minorEastAsia" w:hAnsi="Times New Roman" w:cs="Times New Roman"/>
+        </w:rPr>
+        <w:t xml:space="preserve"> and Noise as variance</w:t>
+      </w:r>
+    </w:p>
+    <w:p>
+      <w:pPr>
+        <w:rPr>
+          <w:rFonts w:ascii="Times New Roman" w:hAnsi="Times New Roman" w:cs="Times New Roman"/>
+          <w:b/>
+          <w:bCs/>
+          <w:i/>
+          <w:iCs/>
+        </w:rPr>
+      </w:pPr>
+      <w:r>
+        <w:rPr>
+          <w:rFonts w:ascii="Times New Roman" w:hAnsi="Times New Roman" w:cs="Times New Roman"/>
+          <w:b/>
+          <w:bCs/>
+          <w:i/>
+          <w:iCs/>
+        </w:rPr>
+        <w:t>Accelerometer</w:t>
+      </w:r>
+    </w:p>
+    <w:p>
+      <w:pPr>
+        <w:pStyle w:val="ListParagraph"/>
+        <w:numPr>
+          <w:ilvl w:val="0"/>
+          <w:numId w:val="1"/>
+        </w:numPr>
+        <w:rPr>
+          <w:rFonts w:ascii="Times New Roman" w:hAnsi="Times New Roman" w:cs="Times New Roman"/>
+        </w:rPr>
+      </w:pPr>
+      <w:r>
+        <w:rPr>
+          <w:rFonts w:ascii="Times New Roman" w:hAnsi="Times New Roman" w:cs="Times New Roman"/>
+        </w:rPr>
+        <w:t xml:space="preserve">Bias: </w:t>
+      </w:r>
+    </w:p>
+    <w:p>
+      <w:pPr>
+        <w:pStyle w:val="ListParagraph"/>
+        <w:numPr>
+          <w:ilvl w:val="0"/>
+          <w:numId w:val="1"/>
+        </w:numPr>
+        <w:rPr>
+          <w:rFonts w:ascii="Times New Roman" w:hAnsi="Times New Roman" w:cs="Times New Roman"/>
+        </w:rPr>
+      </w:pPr>
+      <w:r>
+        <w:rPr>
+          <w:rFonts w:ascii="Times New Roman" w:hAnsi="Times New Roman" w:cs="Times New Roman"/>
+        </w:rPr>
+        <w:t xml:space="preserve">Noise: </w:t>
+      </w:r>
+    </w:p>
+    <w:p>
+      <w:pPr>
+        <w:rPr>
+          <w:rFonts w:ascii="Times New Roman" w:hAnsi="Times New Roman" w:cs="Times New Roman"/>
+          <w:b/>
+          <w:bCs/>
+          <w:i/>
+          <w:iCs/>
+        </w:rPr>
+      </w:pPr>
+      <w:r>
+        <w:rPr>
+          <w:rFonts w:ascii="Times New Roman" w:hAnsi="Times New Roman" w:cs="Times New Roman"/>
+          <w:b/>
+          <w:bCs/>
+          <w:i/>
+          <w:iCs/>
+        </w:rPr>
+        <w:t>Gyroscope</w:t>
+      </w:r>
+    </w:p>
+    <w:p>
+      <w:pPr>
+        <w:pStyle w:val="ListParagraph"/>
+        <w:numPr>
+          <w:ilvl w:val="0"/>
+          <w:numId w:val="2"/>
+        </w:numPr>
+        <w:rPr>
+          <w:rFonts w:ascii="Times New Roman" w:hAnsi="Times New Roman" w:cs="Times New Roman"/>
+        </w:rPr>
+      </w:pPr>
+      <w:r>
+        <w:rPr>
+          <w:rFonts w:ascii="Times New Roman" w:hAnsi="Times New Roman" w:cs="Times New Roman"/>
+        </w:rPr>
+        <w:t>Bias:</w:t>
+      </w:r>
+      <w:r>
+        <w:rPr>
+          <w:rFonts w:ascii="Times New Roman" w:hAnsi="Times New Roman" w:cs="Times New Roman"/>
+        </w:rPr>
+        <w:t xml:space="preserve"> </w:t>
+      </w:r>
+    </w:p>
+    <w:p>
+      <w:pPr>
+        <w:pStyle w:val="ListParagraph"/>
+        <w:numPr>
+          <w:ilvl w:val="0"/>
+          <w:numId w:val="2"/>
+        </w:numPr>
+        <w:rPr>
+          <w:rFonts w:ascii="Times New Roman" w:hAnsi="Times New Roman" w:cs="Times New Roman"/>
+        </w:rPr>
+      </w:pPr>
+      <w:r>
+        <w:rPr>
+          <w:rFonts w:ascii="Times New Roman" w:hAnsi="Times New Roman" w:cs="Times New Roman"/>
+        </w:rPr>
+        <w:t>Noise:</w:t>
+      </w:r>
+      <w:r>
+        <w:rPr>
+          <w:rFonts w:ascii="Times New Roman" w:hAnsi="Times New Roman" w:cs="Times New Roman"/>
+        </w:rPr>
+        <w:t xml:space="preserve"> </w:t>
+      </w:r>
+    </w:p>
+    <w:p>
+      <w:pPr>
+        <w:rPr>
+          <w:rFonts w:ascii="Times New Roman" w:hAnsi="Times New Roman" w:cs="Times New Roman"/>
+          <w:b/>
+          <w:bCs/>
+          <w:u w:val="single"/>
+        </w:rPr>
+      </w:pPr>
+      <w:r>
+        <w:rPr>
+          <w:rFonts w:ascii="Times New Roman" w:hAnsi="Times New Roman" w:cs="Times New Roman"/>
+          <w:b/>
+          <w:bCs/>
+          <w:u w:val="single"/>
+        </w:rPr>
+        <w:br w:type="page"/>
+      </w:r>
+    </w:p>
+    <w:p>
+      <w:pPr>
+        <w:rPr>
+          <w:rFonts w:ascii="Times New Roman" w:hAnsi="Times New Roman" w:cs="Times New Roman"/>
+          <w:b/>
+          <w:bCs/>
+          <w:u w:val="single"/>
+        </w:rPr>
+      </w:pPr>
+      <w:r>
+        <w:rPr>
+          <w:rFonts w:ascii="Times New Roman" w:hAnsi="Times New Roman" w:cs="Times New Roman"/>
+          <w:b/>
+          <w:bCs/>
+          <w:u w:val="single"/>
+        </w:rPr>
+        <w:lastRenderedPageBreak/>
+        <w:t>Part 2: Plot the tilt over the duration of 5 minutes</w:t>
+      </w:r>
+    </w:p>
+    <w:p>
+      <w:pPr>
+        <w:rPr>
+          <w:rFonts w:ascii="Times New Roman" w:hAnsi="Times New Roman" w:cs="Times New Roman"/>
+        </w:rPr>
+      </w:pPr>
+      <w:r>
+        <w:rPr>
+          <w:rFonts w:ascii="Times New Roman" w:hAnsi="Times New Roman" w:cs="Times New Roman"/>
+        </w:rPr>
+        <w:t>Only Accelerometer</w:t>
+      </w:r>
+    </w:p>
+    <w:p>
+      <w:pPr>
+        <w:rPr>
+          <w:rFonts w:ascii="Times New Roman" w:hAnsi="Times New Roman" w:cs="Times New Roman"/>
+        </w:rPr>
+      </w:pPr>
+    </w:p>
+    <w:p>
+      <w:pPr>
+        <w:rPr>
+          <w:rFonts w:ascii="Times New Roman" w:hAnsi="Times New Roman" w:cs="Times New Roman"/>
+        </w:rPr>
+      </w:pPr>
+      <w:r>
+        <w:rPr>
+          <w:rFonts w:ascii="Times New Roman" w:hAnsi="Times New Roman" w:cs="Times New Roman"/>
+        </w:rPr>
+        <w:t>Only Gyroscope</w:t>
+      </w:r>
+    </w:p>
+    <w:p>
+      <w:pPr>
+        <w:rPr>
+          <w:rFonts w:ascii="Times New Roman" w:hAnsi="Times New Roman" w:cs="Times New Roman"/>
+        </w:rPr>
+      </w:pPr>
+    </w:p>
+    <w:p>
+      <w:pPr>
+        <w:rPr>
+          <w:rFonts w:ascii="Times New Roman" w:hAnsi="Times New Roman" w:cs="Times New Roman"/>
+        </w:rPr>
+      </w:pPr>
+      <w:r>
+        <w:rPr>
+          <w:rFonts w:ascii="Times New Roman" w:hAnsi="Times New Roman" w:cs="Times New Roman"/>
+        </w:rPr>
+        <w:t>Using both Accelerometer and Gyroscope with Complementary Filter</w:t>
+      </w:r>
+    </w:p>
+    <w:p>
+      <w:pPr>
+        <w:rPr>
+          <w:rFonts w:ascii="Times New Roman" w:hAnsi="Times New Roman" w:cs="Times New Roman"/>
+        </w:rPr>
+      </w:pPr>
+    </w:p>
     <w:sectPr>
       <w:pgSz w:w="12240" w:h="15840"/>
       <w:pgMar w:top="1440" w:right="1440" w:bottom="1440" w:left="1440" w:header="720" w:footer="720" w:gutter="0"/>
@@ -11,6 +305,243 @@
     </w:sectPr>
   </w:body>
 </w:document>
+</file>
+
+<file path=word/numbering.xml><?xml version="1.0" encoding="utf-8"?>
+<w:numbering xmlns:wpc="http://schemas.microsoft.com/office/word/2010/wordprocessingCanvas" xmlns:cx="http://schemas.microsoft.com/office/drawing/2014/chartex" xmlns:cx1="http://schemas.microsoft.com/office/drawing/2015/9/8/chartex" xmlns:cx2="http://schemas.microsoft.com/office/drawing/2015/10/21/chartex" xmlns:cx3="http://schemas.microsoft.com/office/drawing/2016/5/9/chartex" xmlns:cx4="http://schemas.microsoft.com/office/drawing/2016/5/10/chartex" xmlns:cx5="http://schemas.microsoft.com/office/drawing/2016/5/11/chartex" xmlns:cx6="http://schemas.microsoft.com/office/drawing/2016/5/12/chartex" xmlns:cx7="http://schemas.microsoft.com/office/drawing/2016/5/13/chartex" xmlns:cx8="http://schemas.microsoft.com/office/drawing/2016/5/14/chartex" xmlns:mc="http://schemas.openxmlformats.org/markup-compatibility/2006" xmlns:aink="http://schemas.microsoft.com/office/drawing/2016/ink" xmlns:am3d="http://schemas.microsoft.com/office/drawing/2017/model3d" xmlns:o="urn:schemas-microsoft-com:office:office" xmlns:r="http://schemas.openxmlformats.org/officeDocument/2006/relationships" xmlns:m="http://schemas.openxmlformats.org/officeDocument/2006/math" xmlns:v="urn:schemas-microsoft-com:vml" xmlns:wp14="http://schemas.microsoft.com/office/word/2010/wordprocessingDrawing" xmlns:wp="http://schemas.openxmlformats.org/drawingml/2006/wordprocessingDrawing" xmlns:w10="urn:schemas-microsoft-com:office:word" xmlns:w="http://schemas.openxmlformats.org/wordprocessingml/2006/main" xmlns:w14="http://schemas.microsoft.com/office/word/2010/wordml" xmlns:w15="http://schemas.microsoft.com/office/word/2012/wordml" xmlns:w16cid="http://schemas.microsoft.com/office/word/2016/wordml/cid" xmlns:w16se="http://schemas.microsoft.com/office/word/2015/wordml/symex" xmlns:wpg="http://schemas.microsoft.com/office/word/2010/wordprocessingGroup" xmlns:wpi="http://schemas.microsoft.com/office/word/2010/wordprocessingInk" xmlns:wne="http://schemas.microsoft.com/office/word/2006/wordml" xmlns:wps="http://schemas.microsoft.com/office/word/2010/wordprocessingShape" mc:Ignorable="w14 w15 w16se w16cid wp14">
+  <w:abstractNum w:abstractNumId="0" w15:restartNumberingAfterBreak="0">
+    <w:nsid w:val="3B817A01"/>
+    <w:multiLevelType w:val="hybridMultilevel"/>
+    <w:tmpl w:val="9AF8CCC0"/>
+    <w:lvl w:ilvl="0" w:tplc="04090001">
+      <w:start w:val="1"/>
+      <w:numFmt w:val="bullet"/>
+      <w:lvlText w:val=""/>
+      <w:lvlJc w:val="left"/>
+      <w:pPr>
+        <w:ind w:left="720" w:hanging="360"/>
+      </w:pPr>
+      <w:rPr>
+        <w:rFonts w:ascii="Symbol" w:hAnsi="Symbol" w:hint="default"/>
+      </w:rPr>
+    </w:lvl>
+    <w:lvl w:ilvl="1" w:tplc="04090003" w:tentative="1">
+      <w:start w:val="1"/>
+      <w:numFmt w:val="bullet"/>
+      <w:lvlText w:val="o"/>
+      <w:lvlJc w:val="left"/>
+      <w:pPr>
+        <w:ind w:left="1440" w:hanging="360"/>
+      </w:pPr>
+      <w:rPr>
+        <w:rFonts w:ascii="Courier New" w:hAnsi="Courier New" w:cs="Courier New" w:hint="default"/>
+      </w:rPr>
+    </w:lvl>
+    <w:lvl w:ilvl="2" w:tplc="04090005" w:tentative="1">
+      <w:start w:val="1"/>
+      <w:numFmt w:val="bullet"/>
+      <w:lvlText w:val=""/>
+      <w:lvlJc w:val="left"/>
+      <w:pPr>
+        <w:ind w:left="2160" w:hanging="360"/>
+      </w:pPr>
+      <w:rPr>
+        <w:rFonts w:ascii="Wingdings" w:hAnsi="Wingdings" w:hint="default"/>
+      </w:rPr>
+    </w:lvl>
+    <w:lvl w:ilvl="3" w:tplc="04090001" w:tentative="1">
+      <w:start w:val="1"/>
+      <w:numFmt w:val="bullet"/>
+      <w:lvlText w:val=""/>
+      <w:lvlJc w:val="left"/>
+      <w:pPr>
+        <w:ind w:left="2880" w:hanging="360"/>
+      </w:pPr>
+      <w:rPr>
+        <w:rFonts w:ascii="Symbol" w:hAnsi="Symbol" w:hint="default"/>
+      </w:rPr>
+    </w:lvl>
+    <w:lvl w:ilvl="4" w:tplc="04090003" w:tentative="1">
+      <w:start w:val="1"/>
+      <w:numFmt w:val="bullet"/>
+      <w:lvlText w:val="o"/>
+      <w:lvlJc w:val="left"/>
+      <w:pPr>
+        <w:ind w:left="3600" w:hanging="360"/>
+      </w:pPr>
+      <w:rPr>
+        <w:rFonts w:ascii="Courier New" w:hAnsi="Courier New" w:cs="Courier New" w:hint="default"/>
+      </w:rPr>
+    </w:lvl>
+    <w:lvl w:ilvl="5" w:tplc="04090005" w:tentative="1">
+      <w:start w:val="1"/>
+      <w:numFmt w:val="bullet"/>
+      <w:lvlText w:val=""/>
+      <w:lvlJc w:val="left"/>
+      <w:pPr>
+        <w:ind w:left="4320" w:hanging="360"/>
+      </w:pPr>
+      <w:rPr>
+        <w:rFonts w:ascii="Wingdings" w:hAnsi="Wingdings" w:hint="default"/>
+      </w:rPr>
+    </w:lvl>
+    <w:lvl w:ilvl="6" w:tplc="04090001" w:tentative="1">
+      <w:start w:val="1"/>
+      <w:numFmt w:val="bullet"/>
+      <w:lvlText w:val=""/>
+      <w:lvlJc w:val="left"/>
+      <w:pPr>
+        <w:ind w:left="5040" w:hanging="360"/>
+      </w:pPr>
+      <w:rPr>
+        <w:rFonts w:ascii="Symbol" w:hAnsi="Symbol" w:hint="default"/>
+      </w:rPr>
+    </w:lvl>
+    <w:lvl w:ilvl="7" w:tplc="04090003" w:tentative="1">
+      <w:start w:val="1"/>
+      <w:numFmt w:val="bullet"/>
+      <w:lvlText w:val="o"/>
+      <w:lvlJc w:val="left"/>
+      <w:pPr>
+        <w:ind w:left="5760" w:hanging="360"/>
+      </w:pPr>
+      <w:rPr>
+        <w:rFonts w:ascii="Courier New" w:hAnsi="Courier New" w:cs="Courier New" w:hint="default"/>
+      </w:rPr>
+    </w:lvl>
+    <w:lvl w:ilvl="8" w:tplc="04090005" w:tentative="1">
+      <w:start w:val="1"/>
+      <w:numFmt w:val="bullet"/>
+      <w:lvlText w:val=""/>
+      <w:lvlJc w:val="left"/>
+      <w:pPr>
+        <w:ind w:left="6480" w:hanging="360"/>
+      </w:pPr>
+      <w:rPr>
+        <w:rFonts w:ascii="Wingdings" w:hAnsi="Wingdings" w:hint="default"/>
+      </w:rPr>
+    </w:lvl>
+  </w:abstractNum>
+  <w:abstractNum w:abstractNumId="1" w15:restartNumberingAfterBreak="0">
+    <w:nsid w:val="7D613853"/>
+    <w:multiLevelType w:val="hybridMultilevel"/>
+    <w:tmpl w:val="2AA440DC"/>
+    <w:lvl w:ilvl="0" w:tplc="04090001">
+      <w:start w:val="1"/>
+      <w:numFmt w:val="bullet"/>
+      <w:lvlText w:val=""/>
+      <w:lvlJc w:val="left"/>
+      <w:pPr>
+        <w:ind w:left="720" w:hanging="360"/>
+      </w:pPr>
+      <w:rPr>
+        <w:rFonts w:ascii="Symbol" w:hAnsi="Symbol" w:hint="default"/>
+      </w:rPr>
+    </w:lvl>
+    <w:lvl w:ilvl="1" w:tplc="04090003" w:tentative="1">
+      <w:start w:val="1"/>
+      <w:numFmt w:val="bullet"/>
+      <w:lvlText w:val="o"/>
+      <w:lvlJc w:val="left"/>
+      <w:pPr>
+        <w:ind w:left="1440" w:hanging="360"/>
+      </w:pPr>
+      <w:rPr>
+        <w:rFonts w:ascii="Courier New" w:hAnsi="Courier New" w:cs="Courier New" w:hint="default"/>
+      </w:rPr>
+    </w:lvl>
+    <w:lvl w:ilvl="2" w:tplc="04090005" w:tentative="1">
+      <w:start w:val="1"/>
+      <w:numFmt w:val="bullet"/>
+      <w:lvlText w:val=""/>
+      <w:lvlJc w:val="left"/>
+      <w:pPr>
+        <w:ind w:left="2160" w:hanging="360"/>
+      </w:pPr>
+      <w:rPr>
+        <w:rFonts w:ascii="Wingdings" w:hAnsi="Wingdings" w:hint="default"/>
+      </w:rPr>
+    </w:lvl>
+    <w:lvl w:ilvl="3" w:tplc="04090001" w:tentative="1">
+      <w:start w:val="1"/>
+      <w:numFmt w:val="bullet"/>
+      <w:lvlText w:val=""/>
+      <w:lvlJc w:val="left"/>
+      <w:pPr>
+        <w:ind w:left="2880" w:hanging="360"/>
+      </w:pPr>
+      <w:rPr>
+        <w:rFonts w:ascii="Symbol" w:hAnsi="Symbol" w:hint="default"/>
+      </w:rPr>
+    </w:lvl>
+    <w:lvl w:ilvl="4" w:tplc="04090003" w:tentative="1">
+      <w:start w:val="1"/>
+      <w:numFmt w:val="bullet"/>
+      <w:lvlText w:val="o"/>
+      <w:lvlJc w:val="left"/>
+      <w:pPr>
+        <w:ind w:left="3600" w:hanging="360"/>
+      </w:pPr>
+      <w:rPr>
+        <w:rFonts w:ascii="Courier New" w:hAnsi="Courier New" w:cs="Courier New" w:hint="default"/>
+      </w:rPr>
+    </w:lvl>
+    <w:lvl w:ilvl="5" w:tplc="04090005" w:tentative="1">
+      <w:start w:val="1"/>
+      <w:numFmt w:val="bullet"/>
+      <w:lvlText w:val=""/>
+      <w:lvlJc w:val="left"/>
+      <w:pPr>
+        <w:ind w:left="4320" w:hanging="360"/>
+      </w:pPr>
+      <w:rPr>
+        <w:rFonts w:ascii="Wingdings" w:hAnsi="Wingdings" w:hint="default"/>
+      </w:rPr>
+    </w:lvl>
+    <w:lvl w:ilvl="6" w:tplc="04090001" w:tentative="1">
+      <w:start w:val="1"/>
+      <w:numFmt w:val="bullet"/>
+      <w:lvlText w:val=""/>
+      <w:lvlJc w:val="left"/>
+      <w:pPr>
+        <w:ind w:left="5040" w:hanging="360"/>
+      </w:pPr>
+      <w:rPr>
+        <w:rFonts w:ascii="Symbol" w:hAnsi="Symbol" w:hint="default"/>
+      </w:rPr>
+    </w:lvl>
+    <w:lvl w:ilvl="7" w:tplc="04090003" w:tentative="1">
+      <w:start w:val="1"/>
+      <w:numFmt w:val="bullet"/>
+      <w:lvlText w:val="o"/>
+      <w:lvlJc w:val="left"/>
+      <w:pPr>
+        <w:ind w:left="5760" w:hanging="360"/>
+      </w:pPr>
+      <w:rPr>
+        <w:rFonts w:ascii="Courier New" w:hAnsi="Courier New" w:cs="Courier New" w:hint="default"/>
+      </w:rPr>
+    </w:lvl>
+    <w:lvl w:ilvl="8" w:tplc="04090005" w:tentative="1">
+      <w:start w:val="1"/>
+      <w:numFmt w:val="bullet"/>
+      <w:lvlText w:val=""/>
+      <w:lvlJc w:val="left"/>
+      <w:pPr>
+        <w:ind w:left="6480" w:hanging="360"/>
+      </w:pPr>
+      <w:rPr>
+        <w:rFonts w:ascii="Wingdings" w:hAnsi="Wingdings" w:hint="default"/>
+      </w:rPr>
+    </w:lvl>
+  </w:abstractNum>
+  <w:num w:numId="1">
+    <w:abstractNumId w:val="1"/>
+  </w:num>
+  <w:num w:numId="2">
+    <w:abstractNumId w:val="0"/>
+  </w:num>
+</w:numbering>
 </file>
 
 <file path=word/styles.xml><?xml version="1.0" encoding="utf-8"?>
@@ -439,6 +970,27 @@
     <w:semiHidden/>
     <w:unhideWhenUsed/>
   </w:style>
+  <w:style w:type="paragraph" w:styleId="ListParagraph">
+    <w:name w:val="List Paragraph"/>
+    <w:basedOn w:val="Normal"/>
+    <w:uiPriority w:val="34"/>
+    <w:qFormat/>
+    <w:rsid w:val="00544310"/>
+    <w:pPr>
+      <w:ind w:left="720"/>
+      <w:contextualSpacing/>
+    </w:pPr>
+  </w:style>
+  <w:style w:type="character" w:styleId="PlaceholderText">
+    <w:name w:val="Placeholder Text"/>
+    <w:basedOn w:val="DefaultParagraphFont"/>
+    <w:uiPriority w:val="99"/>
+    <w:semiHidden/>
+    <w:rsid w:val="00544310"/>
+    <w:rPr>
+      <w:color w:val="808080"/>
+    </w:rPr>
+  </w:style>
 </w:styles>
 </file>
 

</xml_diff>

<commit_message>
done with this @_@
</commit_message>
<xml_diff>
--- a/hw2/cse562hw2report.docx
+++ b/hw2/cse562hw2report.docx
@@ -38,25 +38,13 @@
           <w:rPr>
             <w:rFonts w:ascii="Cambria Math" w:hAnsi="Cambria Math" w:cs="Times New Roman"/>
           </w:rPr>
-          <m:t>n=100</m:t>
+          <m:t>n=</m:t>
         </m:r>
         <m:r>
           <w:rPr>
             <w:rFonts w:ascii="Cambria Math" w:hAnsi="Cambria Math" w:cs="Times New Roman"/>
           </w:rPr>
-          <m:t>0</m:t>
-        </m:r>
-        <m:r>
-          <w:rPr>
-            <w:rFonts w:ascii="Cambria Math" w:hAnsi="Cambria Math" w:cs="Times New Roman"/>
-          </w:rPr>
-          <m:t>0</m:t>
-        </m:r>
-        <m:r>
-          <w:rPr>
-            <w:rFonts w:ascii="Cambria Math" w:eastAsiaTheme="minorEastAsia" w:hAnsi="Cambria Math" w:cs="Times New Roman"/>
-          </w:rPr>
-          <m:t>00</m:t>
+          <m:t>5000</m:t>
         </m:r>
       </m:oMath>
       <w:r>
@@ -110,6 +98,54 @@
         </w:rPr>
         <w:t xml:space="preserve">Bias: </w:t>
       </w:r>
+      <w:r>
+        <w:rPr>
+          <w:rFonts w:ascii="Times New Roman" w:hAnsi="Times New Roman" w:cs="Times New Roman"/>
+        </w:rPr>
+        <w:t>[0.04230337829589844, -0.08600277709960938, 9.739888958740234]</w:t>
+      </w:r>
+    </w:p>
+    <w:p>
+      <w:pPr>
+        <w:pStyle w:val="ListParagraph"/>
+        <w:numPr>
+          <w:ilvl w:val="1"/>
+          <w:numId w:val="1"/>
+        </w:numPr>
+        <w:rPr>
+          <w:rFonts w:ascii="Times New Roman" w:hAnsi="Times New Roman" w:cs="Times New Roman"/>
+        </w:rPr>
+      </w:pPr>
+      <w:r>
+        <w:rPr>
+          <w:rFonts w:ascii="Times New Roman" w:hAnsi="Times New Roman" w:cs="Times New Roman"/>
+        </w:rPr>
+        <w:t>Rounded: [0.042</w:t>
+      </w:r>
+      <w:r>
+        <w:rPr>
+          <w:rFonts w:ascii="Times New Roman" w:hAnsi="Times New Roman" w:cs="Times New Roman"/>
+        </w:rPr>
+        <w:t>3</w:t>
+      </w:r>
+      <w:r>
+        <w:rPr>
+          <w:rFonts w:ascii="Times New Roman" w:hAnsi="Times New Roman" w:cs="Times New Roman"/>
+        </w:rPr>
+        <w:t>, -0.0860, 9.7</w:t>
+      </w:r>
+      <w:r>
+        <w:rPr>
+          <w:rFonts w:ascii="Times New Roman" w:hAnsi="Times New Roman" w:cs="Times New Roman"/>
+        </w:rPr>
+        <w:t>4</w:t>
+      </w:r>
+      <w:r>
+        <w:rPr>
+          <w:rFonts w:ascii="Times New Roman" w:hAnsi="Times New Roman" w:cs="Times New Roman"/>
+        </w:rPr>
+        <w:t>]</w:t>
+      </w:r>
     </w:p>
     <w:p>
       <w:pPr>
@@ -128,6 +164,30 @@
         </w:rPr>
         <w:t xml:space="preserve">Noise: </w:t>
       </w:r>
+      <w:r>
+        <w:rPr>
+          <w:rFonts w:ascii="Times New Roman" w:hAnsi="Times New Roman" w:cs="Times New Roman"/>
+        </w:rPr>
+        <w:t>[4.58502718248954E-4, 9.69409790625795E-5, 5.685786921105773E-5]</w:t>
+      </w:r>
+    </w:p>
+    <w:p>
+      <w:pPr>
+        <w:pStyle w:val="ListParagraph"/>
+        <w:numPr>
+          <w:ilvl w:val="1"/>
+          <w:numId w:val="1"/>
+        </w:numPr>
+        <w:rPr>
+          <w:rFonts w:ascii="Times New Roman" w:hAnsi="Times New Roman" w:cs="Times New Roman"/>
+        </w:rPr>
+      </w:pPr>
+      <w:r>
+        <w:rPr>
+          <w:rFonts w:ascii="Times New Roman" w:hAnsi="Times New Roman" w:cs="Times New Roman"/>
+        </w:rPr>
+        <w:t>Rounded: [4.59e-4, 9.69e-5, 5.69e-5]</w:t>
+      </w:r>
     </w:p>
     <w:p>
       <w:pPr>
@@ -173,6 +233,36 @@
         </w:rPr>
         <w:t xml:space="preserve"> </w:t>
       </w:r>
+      <w:r>
+        <w:rPr>
+          <w:rFonts w:ascii="Times New Roman" w:hAnsi="Times New Roman" w:cs="Times New Roman"/>
+        </w:rPr>
+        <w:t>[2.274169921875E-5, 3.23486328125E-6, -1.08642578125E-6]</w:t>
+      </w:r>
+    </w:p>
+    <w:p>
+      <w:pPr>
+        <w:pStyle w:val="ListParagraph"/>
+        <w:numPr>
+          <w:ilvl w:val="1"/>
+          <w:numId w:val="2"/>
+        </w:numPr>
+        <w:rPr>
+          <w:rFonts w:ascii="Times New Roman" w:hAnsi="Times New Roman" w:cs="Times New Roman"/>
+        </w:rPr>
+      </w:pPr>
+      <w:r>
+        <w:rPr>
+          <w:rFonts w:ascii="Times New Roman" w:hAnsi="Times New Roman" w:cs="Times New Roman"/>
+        </w:rPr>
+        <w:t xml:space="preserve">Rounded: [2.27e-5, 3.23e-6, </w:t>
+      </w:r>
+      <w:r>
+        <w:rPr>
+          <w:rFonts w:ascii="Times New Roman" w:hAnsi="Times New Roman" w:cs="Times New Roman"/>
+        </w:rPr>
+        <w:t>-1.09e-6]</w:t>
+      </w:r>
     </w:p>
     <w:p>
       <w:pPr>
@@ -196,6 +286,36 @@
           <w:rFonts w:ascii="Times New Roman" w:hAnsi="Times New Roman" w:cs="Times New Roman"/>
         </w:rPr>
         <w:t xml:space="preserve"> </w:t>
+      </w:r>
+      <w:r>
+        <w:rPr>
+          <w:rFonts w:ascii="Times New Roman" w:hAnsi="Times New Roman" w:cs="Times New Roman"/>
+        </w:rPr>
+        <w:t>[2.3132960960268976E-7, 1.7802209034562111E-7, 1.7246551126241682E-7]</w:t>
+      </w:r>
+    </w:p>
+    <w:p>
+      <w:pPr>
+        <w:pStyle w:val="ListParagraph"/>
+        <w:numPr>
+          <w:ilvl w:val="1"/>
+          <w:numId w:val="2"/>
+        </w:numPr>
+        <w:rPr>
+          <w:rFonts w:ascii="Times New Roman" w:hAnsi="Times New Roman" w:cs="Times New Roman"/>
+        </w:rPr>
+      </w:pPr>
+      <w:r>
+        <w:rPr>
+          <w:rFonts w:ascii="Times New Roman" w:hAnsi="Times New Roman" w:cs="Times New Roman"/>
+        </w:rPr>
+        <w:t xml:space="preserve">Rounded: </w:t>
+      </w:r>
+      <w:r>
+        <w:rPr>
+          <w:rFonts w:ascii="Times New Roman" w:hAnsi="Times New Roman" w:cs="Times New Roman"/>
+        </w:rPr>
+        <w:t>[2.31e-7, 1.78e-7, 1.72e-7]</w:t>
       </w:r>
     </w:p>
     <w:p>
@@ -325,7 +445,7 @@
         <w:rFonts w:ascii="Symbol" w:hAnsi="Symbol" w:hint="default"/>
       </w:rPr>
     </w:lvl>
-    <w:lvl w:ilvl="1" w:tplc="04090003" w:tentative="1">
+    <w:lvl w:ilvl="1" w:tplc="04090003">
       <w:start w:val="1"/>
       <w:numFmt w:val="bullet"/>
       <w:lvlText w:val="o"/>
@@ -438,7 +558,7 @@
         <w:rFonts w:ascii="Symbol" w:hAnsi="Symbol" w:hint="default"/>
       </w:rPr>
     </w:lvl>
-    <w:lvl w:ilvl="1" w:tplc="04090003" w:tentative="1">
+    <w:lvl w:ilvl="1" w:tplc="04090003">
       <w:start w:val="1"/>
       <w:numFmt w:val="bullet"/>
       <w:lvlText w:val="o"/>

</xml_diff>

<commit_message>
adding report and graphing data
</commit_message>
<xml_diff>
--- a/hw2/cse562hw2report.docx
+++ b/hw2/cse562hw2report.docx
@@ -372,10 +372,64 @@
     </w:p>
     <w:p>
       <w:pPr>
-        <w:rPr>
-          <w:rFonts w:ascii="Times New Roman" w:hAnsi="Times New Roman" w:cs="Times New Roman"/>
-        </w:rPr>
-      </w:pPr>
+        <w:jc w:val="center"/>
+        <w:rPr>
+          <w:rFonts w:ascii="Times New Roman" w:hAnsi="Times New Roman" w:cs="Times New Roman"/>
+        </w:rPr>
+      </w:pPr>
+      <w:r>
+        <w:rPr>
+          <w:noProof/>
+        </w:rPr>
+        <w:drawing>
+          <wp:inline distT="0" distB="0" distL="0" distR="0" wp14:anchorId="5E2B2839" wp14:editId="38B2FE74">
+            <wp:extent cx="4650537" cy="3486641"/>
+            <wp:effectExtent l="0" t="0" r="0" b="0"/>
+            <wp:docPr id="1" name="Picture 1"/>
+            <wp:cNvGraphicFramePr>
+              <a:graphicFrameLocks xmlns:a="http://schemas.openxmlformats.org/drawingml/2006/main" noChangeAspect="1"/>
+            </wp:cNvGraphicFramePr>
+            <a:graphic xmlns:a="http://schemas.openxmlformats.org/drawingml/2006/main">
+              <a:graphicData uri="http://schemas.openxmlformats.org/drawingml/2006/picture">
+                <pic:pic xmlns:pic="http://schemas.openxmlformats.org/drawingml/2006/picture">
+                  <pic:nvPicPr>
+                    <pic:cNvPr id="0" name="Picture 1"/>
+                    <pic:cNvPicPr>
+                      <a:picLocks noChangeAspect="1" noChangeArrowheads="1"/>
+                    </pic:cNvPicPr>
+                  </pic:nvPicPr>
+                  <pic:blipFill>
+                    <a:blip r:embed="rId5">
+                      <a:extLst>
+                        <a:ext uri="{28A0092B-C50C-407E-A947-70E740481C1C}">
+                          <a14:useLocalDpi xmlns:a14="http://schemas.microsoft.com/office/drawing/2010/main" val="0"/>
+                        </a:ext>
+                      </a:extLst>
+                    </a:blip>
+                    <a:srcRect/>
+                    <a:stretch>
+                      <a:fillRect/>
+                    </a:stretch>
+                  </pic:blipFill>
+                  <pic:spPr bwMode="auto">
+                    <a:xfrm>
+                      <a:off x="0" y="0"/>
+                      <a:ext cx="4676277" cy="3505939"/>
+                    </a:xfrm>
+                    <a:prstGeom prst="rect">
+                      <a:avLst/>
+                    </a:prstGeom>
+                    <a:noFill/>
+                    <a:ln>
+                      <a:noFill/>
+                    </a:ln>
+                  </pic:spPr>
+                </pic:pic>
+              </a:graphicData>
+            </a:graphic>
+          </wp:inline>
+        </w:drawing>
+      </w:r>
     </w:p>
     <w:p>
       <w:pPr>
@@ -392,30 +446,281 @@
     </w:p>
     <w:p>
       <w:pPr>
-        <w:rPr>
-          <w:rFonts w:ascii="Times New Roman" w:hAnsi="Times New Roman" w:cs="Times New Roman"/>
-        </w:rPr>
-      </w:pPr>
-    </w:p>
-    <w:p>
-      <w:pPr>
-        <w:rPr>
-          <w:rFonts w:ascii="Times New Roman" w:hAnsi="Times New Roman" w:cs="Times New Roman"/>
-        </w:rPr>
-      </w:pPr>
-      <w:r>
-        <w:rPr>
-          <w:rFonts w:ascii="Times New Roman" w:hAnsi="Times New Roman" w:cs="Times New Roman"/>
-        </w:rPr>
+        <w:jc w:val="center"/>
+        <w:rPr>
+          <w:rFonts w:ascii="Times New Roman" w:hAnsi="Times New Roman" w:cs="Times New Roman"/>
+        </w:rPr>
+      </w:pPr>
+      <w:r>
+        <w:rPr>
+          <w:noProof/>
+        </w:rPr>
+        <w:drawing>
+          <wp:inline distT="0" distB="0" distL="0" distR="0" wp14:anchorId="45D8899F" wp14:editId="1F247EAB">
+            <wp:extent cx="4751514" cy="3563636"/>
+            <wp:effectExtent l="0" t="0" r="0" b="0"/>
+            <wp:docPr id="3" name="Picture 3"/>
+            <wp:cNvGraphicFramePr>
+              <a:graphicFrameLocks xmlns:a="http://schemas.openxmlformats.org/drawingml/2006/main" noChangeAspect="1"/>
+            </wp:cNvGraphicFramePr>
+            <a:graphic xmlns:a="http://schemas.openxmlformats.org/drawingml/2006/main">
+              <a:graphicData uri="http://schemas.openxmlformats.org/drawingml/2006/picture">
+                <pic:pic xmlns:pic="http://schemas.openxmlformats.org/drawingml/2006/picture">
+                  <pic:nvPicPr>
+                    <pic:cNvPr id="0" name="Picture 5"/>
+                    <pic:cNvPicPr>
+                      <a:picLocks noChangeAspect="1" noChangeArrowheads="1"/>
+                    </pic:cNvPicPr>
+                  </pic:nvPicPr>
+                  <pic:blipFill>
+                    <a:blip r:embed="rId6">
+                      <a:extLst>
+                        <a:ext uri="{28A0092B-C50C-407E-A947-70E740481C1C}">
+                          <a14:useLocalDpi xmlns:a14="http://schemas.microsoft.com/office/drawing/2010/main" val="0"/>
+                        </a:ext>
+                      </a:extLst>
+                    </a:blip>
+                    <a:stretch>
+                      <a:fillRect/>
+                    </a:stretch>
+                  </pic:blipFill>
+                  <pic:spPr bwMode="auto">
+                    <a:xfrm>
+                      <a:off x="0" y="0"/>
+                      <a:ext cx="4772212" cy="3579159"/>
+                    </a:xfrm>
+                    <a:prstGeom prst="rect">
+                      <a:avLst/>
+                    </a:prstGeom>
+                    <a:noFill/>
+                    <a:ln>
+                      <a:noFill/>
+                    </a:ln>
+                  </pic:spPr>
+                </pic:pic>
+              </a:graphicData>
+            </a:graphic>
+          </wp:inline>
+        </w:drawing>
+      </w:r>
+    </w:p>
+    <w:p>
+      <w:pPr>
+        <w:rPr>
+          <w:rFonts w:ascii="Times New Roman" w:hAnsi="Times New Roman" w:cs="Times New Roman"/>
+        </w:rPr>
+      </w:pPr>
+      <w:r>
+        <w:rPr>
+          <w:rFonts w:ascii="Times New Roman" w:hAnsi="Times New Roman" w:cs="Times New Roman"/>
+        </w:rPr>
+        <w:lastRenderedPageBreak/>
         <w:t>Using both Accelerometer and Gyroscope with Complementary Filter</w:t>
       </w:r>
     </w:p>
     <w:p>
       <w:pPr>
-        <w:rPr>
-          <w:rFonts w:ascii="Times New Roman" w:hAnsi="Times New Roman" w:cs="Times New Roman"/>
-        </w:rPr>
-      </w:pPr>
+        <w:jc w:val="center"/>
+        <w:rPr>
+          <w:rFonts w:ascii="Times New Roman" w:hAnsi="Times New Roman" w:cs="Times New Roman"/>
+        </w:rPr>
+      </w:pPr>
+      <w:r>
+        <w:rPr>
+          <w:noProof/>
+        </w:rPr>
+        <w:drawing>
+          <wp:inline distT="0" distB="0" distL="0" distR="0" wp14:anchorId="561C1ACB" wp14:editId="0F3CD230">
+            <wp:extent cx="4779563" cy="3584673"/>
+            <wp:effectExtent l="0" t="0" r="2540" b="0"/>
+            <wp:docPr id="2" name="Picture 2"/>
+            <wp:cNvGraphicFramePr>
+              <a:graphicFrameLocks xmlns:a="http://schemas.openxmlformats.org/drawingml/2006/main" noChangeAspect="1"/>
+            </wp:cNvGraphicFramePr>
+            <a:graphic xmlns:a="http://schemas.openxmlformats.org/drawingml/2006/main">
+              <a:graphicData uri="http://schemas.openxmlformats.org/drawingml/2006/picture">
+                <pic:pic xmlns:pic="http://schemas.openxmlformats.org/drawingml/2006/picture">
+                  <pic:nvPicPr>
+                    <pic:cNvPr id="0" name="Picture 3"/>
+                    <pic:cNvPicPr>
+                      <a:picLocks noChangeAspect="1" noChangeArrowheads="1"/>
+                    </pic:cNvPicPr>
+                  </pic:nvPicPr>
+                  <pic:blipFill>
+                    <a:blip r:embed="rId7">
+                      <a:extLst>
+                        <a:ext uri="{28A0092B-C50C-407E-A947-70E740481C1C}">
+                          <a14:useLocalDpi xmlns:a14="http://schemas.microsoft.com/office/drawing/2010/main" val="0"/>
+                        </a:ext>
+                      </a:extLst>
+                    </a:blip>
+                    <a:stretch>
+                      <a:fillRect/>
+                    </a:stretch>
+                  </pic:blipFill>
+                  <pic:spPr bwMode="auto">
+                    <a:xfrm>
+                      <a:off x="0" y="0"/>
+                      <a:ext cx="4792191" cy="3594144"/>
+                    </a:xfrm>
+                    <a:prstGeom prst="rect">
+                      <a:avLst/>
+                    </a:prstGeom>
+                    <a:noFill/>
+                    <a:ln>
+                      <a:noFill/>
+                    </a:ln>
+                  </pic:spPr>
+                </pic:pic>
+              </a:graphicData>
+            </a:graphic>
+          </wp:inline>
+        </w:drawing>
+      </w:r>
+    </w:p>
+    <w:p>
+      <w:pPr>
+        <w:rPr>
+          <w:rFonts w:ascii="Times New Roman" w:hAnsi="Times New Roman" w:cs="Times New Roman"/>
+        </w:rPr>
+      </w:pPr>
+      <w:r>
+        <w:rPr>
+          <w:rFonts w:ascii="Times New Roman" w:hAnsi="Times New Roman" w:cs="Times New Roman"/>
+          <w:b/>
+          <w:bCs/>
+          <w:u w:val="single"/>
+        </w:rPr>
+        <w:t>Part 3: Is a video</w:t>
+      </w:r>
+    </w:p>
+    <w:p>
+      <w:pPr>
+        <w:rPr>
+          <w:rFonts w:ascii="Times New Roman" w:hAnsi="Times New Roman" w:cs="Times New Roman"/>
+        </w:rPr>
+      </w:pPr>
+      <w:r>
+        <w:rPr>
+          <w:rFonts w:ascii="Times New Roman" w:hAnsi="Times New Roman" w:cs="Times New Roman"/>
+        </w:rPr>
+        <w:t>N</w:t>
+      </w:r>
+      <w:r>
+        <w:rPr>
+          <w:rFonts w:ascii="Times New Roman" w:hAnsi="Times New Roman" w:cs="Times New Roman"/>
+        </w:rPr>
+        <w:t xml:space="preserve">ote that the order of angles </w:t>
+      </w:r>
+      <w:r>
+        <w:rPr>
+          <w:rFonts w:ascii="Times New Roman" w:hAnsi="Times New Roman" w:cs="Times New Roman"/>
+        </w:rPr>
+        <w:t xml:space="preserve">for tilt are </w:t>
+      </w:r>
+      <w:r>
+        <w:rPr>
+          <w:rFonts w:ascii="Times New Roman" w:hAnsi="Times New Roman" w:cs="Times New Roman"/>
+        </w:rPr>
+        <w:t>[Pitch, Roll]</w:t>
+      </w:r>
+    </w:p>
+    <w:p>
+      <w:pPr>
+        <w:rPr>
+          <w:rFonts w:ascii="Times New Roman" w:hAnsi="Times New Roman" w:cs="Times New Roman"/>
+        </w:rPr>
+      </w:pPr>
+      <w:r>
+        <w:rPr>
+          <w:rFonts w:ascii="Times New Roman" w:hAnsi="Times New Roman" w:cs="Times New Roman"/>
+        </w:rPr>
+        <w:t>Video is on Canvas and also here</w:t>
+      </w:r>
+      <w:r>
+        <w:rPr>
+          <w:rFonts w:ascii="Times New Roman" w:hAnsi="Times New Roman" w:cs="Times New Roman"/>
+        </w:rPr>
+        <w:t xml:space="preserve">: </w:t>
+      </w:r>
+      <w:hyperlink r:id="rId8" w:history="1">
+        <w:r>
+          <w:rPr>
+            <w:rStyle w:val="Hyperlink"/>
+            <w:rFonts w:ascii="Times New Roman" w:hAnsi="Times New Roman" w:cs="Times New Roman"/>
+          </w:rPr>
+          <w:t>https://github.com/nowei/cse562/blob/master/hw_submissions/cse562hw2.mp4</w:t>
+        </w:r>
+      </w:hyperlink>
+    </w:p>
+    <w:p>
+      <w:pPr>
+        <w:rPr>
+          <w:rFonts w:ascii="Times New Roman" w:hAnsi="Times New Roman" w:cs="Times New Roman"/>
+        </w:rPr>
+      </w:pPr>
+      <w:r>
+        <w:rPr>
+          <w:rFonts w:ascii="Times New Roman" w:hAnsi="Times New Roman" w:cs="Times New Roman"/>
+          <w:b/>
+          <w:bCs/>
+          <w:u w:val="single"/>
+        </w:rPr>
+        <w:t>Git</w:t>
+      </w:r>
+      <w:r>
+        <w:rPr>
+          <w:rFonts w:ascii="Times New Roman" w:hAnsi="Times New Roman" w:cs="Times New Roman"/>
+          <w:b/>
+          <w:bCs/>
+          <w:u w:val="single"/>
+        </w:rPr>
+        <w:t>H</w:t>
+      </w:r>
+      <w:r>
+        <w:rPr>
+          <w:rFonts w:ascii="Times New Roman" w:hAnsi="Times New Roman" w:cs="Times New Roman"/>
+          <w:b/>
+          <w:bCs/>
+          <w:u w:val="single"/>
+        </w:rPr>
+        <w:t>ub repo</w:t>
+      </w:r>
+      <w:r>
+        <w:rPr>
+          <w:rFonts w:ascii="Times New Roman" w:hAnsi="Times New Roman" w:cs="Times New Roman"/>
+        </w:rPr>
+        <w:t xml:space="preserve">: </w:t>
+      </w:r>
+      <w:hyperlink r:id="rId9" w:history="1">
+        <w:r>
+          <w:rPr>
+            <w:rStyle w:val="Hyperlink"/>
+            <w:rFonts w:ascii="Times New Roman" w:hAnsi="Times New Roman" w:cs="Times New Roman"/>
+          </w:rPr>
+          <w:t>https://github.com/nowei</w:t>
+        </w:r>
+        <w:r>
+          <w:rPr>
+            <w:rStyle w:val="Hyperlink"/>
+            <w:rFonts w:ascii="Times New Roman" w:hAnsi="Times New Roman" w:cs="Times New Roman"/>
+          </w:rPr>
+          <w:t>/</w:t>
+        </w:r>
+        <w:r>
+          <w:rPr>
+            <w:rStyle w:val="Hyperlink"/>
+            <w:rFonts w:ascii="Times New Roman" w:hAnsi="Times New Roman" w:cs="Times New Roman"/>
+          </w:rPr>
+          <w:t>cse562/tree/master/hw2</w:t>
+        </w:r>
+      </w:hyperlink>
+      <w:r>
+        <w:rPr>
+          <w:rFonts w:ascii="Times New Roman" w:hAnsi="Times New Roman" w:cs="Times New Roman"/>
+        </w:rPr>
+        <w:t xml:space="preserve"> </w:t>
+      </w:r>
     </w:p>
     <w:sectPr>
       <w:pgSz w:w="12240" w:h="15840"/>
@@ -1066,7 +1371,6 @@
   <w:style w:type="character" w:default="1" w:styleId="DefaultParagraphFont">
     <w:name w:val="Default Paragraph Font"/>
     <w:uiPriority w:val="1"/>
-    <w:semiHidden/>
     <w:unhideWhenUsed/>
   </w:style>
   <w:style w:type="table" w:default="1" w:styleId="TableNormal">
@@ -1109,6 +1413,41 @@
     <w:rsid w:val="00544310"/>
     <w:rPr>
       <w:color w:val="808080"/>
+    </w:rPr>
+  </w:style>
+  <w:style w:type="character" w:styleId="Hyperlink">
+    <w:name w:val="Hyperlink"/>
+    <w:basedOn w:val="DefaultParagraphFont"/>
+    <w:uiPriority w:val="99"/>
+    <w:unhideWhenUsed/>
+    <w:rsid w:val="00474DB5"/>
+    <w:rPr>
+      <w:color w:val="0563C1" w:themeColor="hyperlink"/>
+      <w:u w:val="single"/>
+    </w:rPr>
+  </w:style>
+  <w:style w:type="character" w:styleId="UnresolvedMention">
+    <w:name w:val="Unresolved Mention"/>
+    <w:basedOn w:val="DefaultParagraphFont"/>
+    <w:uiPriority w:val="99"/>
+    <w:semiHidden/>
+    <w:unhideWhenUsed/>
+    <w:rsid w:val="00474DB5"/>
+    <w:rPr>
+      <w:color w:val="605E5C"/>
+      <w:shd w:val="clear" w:color="auto" w:fill="E1DFDD"/>
+    </w:rPr>
+  </w:style>
+  <w:style w:type="character" w:styleId="FollowedHyperlink">
+    <w:name w:val="FollowedHyperlink"/>
+    <w:basedOn w:val="DefaultParagraphFont"/>
+    <w:uiPriority w:val="99"/>
+    <w:semiHidden/>
+    <w:unhideWhenUsed/>
+    <w:rsid w:val="001464FB"/>
+    <w:rPr>
+      <w:color w:val="954F72" w:themeColor="followedHyperlink"/>
+      <w:u w:val="single"/>
     </w:rPr>
   </w:style>
 </w:styles>

</xml_diff>

<commit_message>
added complementary filter to description of part 3 in pdf
</commit_message>
<xml_diff>
--- a/hw2/cse562hw2report.docx
+++ b/hw2/cse562hw2report.docx
@@ -1,6 +1,6 @@
 
 <file path=word/document.xml><?xml version="1.0" encoding="utf-8"?>
-<w:document xmlns:wpc="http://schemas.microsoft.com/office/word/2010/wordprocessingCanvas" xmlns:cx="http://schemas.microsoft.com/office/drawing/2014/chartex" xmlns:cx1="http://schemas.microsoft.com/office/drawing/2015/9/8/chartex" xmlns:cx2="http://schemas.microsoft.com/office/drawing/2015/10/21/chartex" xmlns:cx3="http://schemas.microsoft.com/office/drawing/2016/5/9/chartex" xmlns:cx4="http://schemas.microsoft.com/office/drawing/2016/5/10/chartex" xmlns:cx5="http://schemas.microsoft.com/office/drawing/2016/5/11/chartex" xmlns:cx6="http://schemas.microsoft.com/office/drawing/2016/5/12/chartex" xmlns:cx7="http://schemas.microsoft.com/office/drawing/2016/5/13/chartex" xmlns:cx8="http://schemas.microsoft.com/office/drawing/2016/5/14/chartex" xmlns:mc="http://schemas.openxmlformats.org/markup-compatibility/2006" xmlns:aink="http://schemas.microsoft.com/office/drawing/2016/ink" xmlns:am3d="http://schemas.microsoft.com/office/drawing/2017/model3d" xmlns:o="urn:schemas-microsoft-com:office:office" xmlns:r="http://schemas.openxmlformats.org/officeDocument/2006/relationships" xmlns:m="http://schemas.openxmlformats.org/officeDocument/2006/math" xmlns:v="urn:schemas-microsoft-com:vml" xmlns:wp14="http://schemas.microsoft.com/office/word/2010/wordprocessingDrawing" xmlns:wp="http://schemas.openxmlformats.org/drawingml/2006/wordprocessingDrawing" xmlns:w10="urn:schemas-microsoft-com:office:word" xmlns:w="http://schemas.openxmlformats.org/wordprocessingml/2006/main" xmlns:w14="http://schemas.microsoft.com/office/word/2010/wordml" xmlns:w15="http://schemas.microsoft.com/office/word/2012/wordml" xmlns:w16cid="http://schemas.microsoft.com/office/word/2016/wordml/cid" xmlns:w16se="http://schemas.microsoft.com/office/word/2015/wordml/symex" xmlns:wpg="http://schemas.microsoft.com/office/word/2010/wordprocessingGroup" xmlns:wpi="http://schemas.microsoft.com/office/word/2010/wordprocessingInk" xmlns:wne="http://schemas.microsoft.com/office/word/2006/wordml" xmlns:wps="http://schemas.microsoft.com/office/word/2010/wordprocessingShape" mc:Ignorable="w14 w15 w16se w16cid wp14">
+<w:document xmlns:wpc="http://schemas.microsoft.com/office/word/2010/wordprocessingCanvas" xmlns:cx="http://schemas.microsoft.com/office/drawing/2014/chartex" xmlns:cx1="http://schemas.microsoft.com/office/drawing/2015/9/8/chartex" xmlns:cx2="http://schemas.microsoft.com/office/drawing/2015/10/21/chartex" xmlns:cx3="http://schemas.microsoft.com/office/drawing/2016/5/9/chartex" xmlns:cx4="http://schemas.microsoft.com/office/drawing/2016/5/10/chartex" xmlns:cx5="http://schemas.microsoft.com/office/drawing/2016/5/11/chartex" xmlns:cx6="http://schemas.microsoft.com/office/drawing/2016/5/12/chartex" xmlns:cx7="http://schemas.microsoft.com/office/drawing/2016/5/13/chartex" xmlns:cx8="http://schemas.microsoft.com/office/drawing/2016/5/14/chartex" xmlns:mc="http://schemas.openxmlformats.org/markup-compatibility/2006" xmlns:aink="http://schemas.microsoft.com/office/drawing/2016/ink" xmlns:am3d="http://schemas.microsoft.com/office/drawing/2017/model3d" xmlns:o="urn:schemas-microsoft-com:office:office" xmlns:r="http://schemas.openxmlformats.org/officeDocument/2006/relationships" xmlns:m="http://schemas.openxmlformats.org/officeDocument/2006/math" xmlns:v="urn:schemas-microsoft-com:vml" xmlns:wp14="http://schemas.microsoft.com/office/word/2010/wordprocessingDrawing" xmlns:wp="http://schemas.openxmlformats.org/drawingml/2006/wordprocessingDrawing" xmlns:w10="urn:schemas-microsoft-com:office:word" xmlns:w="http://schemas.openxmlformats.org/wordprocessingml/2006/main" xmlns:w14="http://schemas.microsoft.com/office/word/2010/wordml" xmlns:w15="http://schemas.microsoft.com/office/word/2012/wordml" xmlns:w16cex="http://schemas.microsoft.com/office/word/2018/wordml/cex" xmlns:w16cid="http://schemas.microsoft.com/office/word/2016/wordml/cid" xmlns:w16="http://schemas.microsoft.com/office/word/2018/wordml" xmlns:w16se="http://schemas.microsoft.com/office/word/2015/wordml/symex" xmlns:wpg="http://schemas.microsoft.com/office/word/2010/wordprocessingGroup" xmlns:wpi="http://schemas.microsoft.com/office/word/2010/wordprocessingInk" xmlns:wne="http://schemas.microsoft.com/office/word/2006/wordml" xmlns:wps="http://schemas.microsoft.com/office/word/2010/wordprocessingShape" mc:Ignorable="w14 w15 w16se w16cid w16 w16cex wp14">
   <w:body>
     <w:p>
       <w:pPr>
@@ -38,13 +38,7 @@
           <w:rPr>
             <w:rFonts w:ascii="Cambria Math" w:hAnsi="Cambria Math" w:cs="Times New Roman"/>
           </w:rPr>
-          <m:t>n=</m:t>
-        </m:r>
-        <m:r>
-          <w:rPr>
-            <w:rFonts w:ascii="Cambria Math" w:hAnsi="Cambria Math" w:cs="Times New Roman"/>
-          </w:rPr>
-          <m:t>5000</m:t>
+          <m:t>n=5000</m:t>
         </m:r>
       </m:oMath>
       <w:r>
@@ -624,6 +618,12 @@
         </w:rPr>
         <w:t>[Pitch, Roll]</w:t>
       </w:r>
+      <w:r>
+        <w:rPr>
+          <w:rFonts w:ascii="Times New Roman" w:hAnsi="Times New Roman" w:cs="Times New Roman"/>
+        </w:rPr>
+        <w:t xml:space="preserve"> and uses a complementary filter.</w:t>
+      </w:r>
     </w:p>
     <w:p>
       <w:pPr>
@@ -698,21 +698,7 @@
             <w:rStyle w:val="Hyperlink"/>
             <w:rFonts w:ascii="Times New Roman" w:hAnsi="Times New Roman" w:cs="Times New Roman"/>
           </w:rPr>
-          <w:t>https://github.com/nowei</w:t>
-        </w:r>
-        <w:r>
-          <w:rPr>
-            <w:rStyle w:val="Hyperlink"/>
-            <w:rFonts w:ascii="Times New Roman" w:hAnsi="Times New Roman" w:cs="Times New Roman"/>
-          </w:rPr>
-          <w:t>/</w:t>
-        </w:r>
-        <w:r>
-          <w:rPr>
-            <w:rStyle w:val="Hyperlink"/>
-            <w:rFonts w:ascii="Times New Roman" w:hAnsi="Times New Roman" w:cs="Times New Roman"/>
-          </w:rPr>
-          <w:t>cse562/tree/master/hw2</w:t>
+          <w:t>https://github.com/nowei/cse562/tree/master/hw2</w:t>
         </w:r>
       </w:hyperlink>
       <w:r>
@@ -733,7 +719,7 @@
 </file>
 
 <file path=word/numbering.xml><?xml version="1.0" encoding="utf-8"?>
-<w:numbering xmlns:wpc="http://schemas.microsoft.com/office/word/2010/wordprocessingCanvas" xmlns:cx="http://schemas.microsoft.com/office/drawing/2014/chartex" xmlns:cx1="http://schemas.microsoft.com/office/drawing/2015/9/8/chartex" xmlns:cx2="http://schemas.microsoft.com/office/drawing/2015/10/21/chartex" xmlns:cx3="http://schemas.microsoft.com/office/drawing/2016/5/9/chartex" xmlns:cx4="http://schemas.microsoft.com/office/drawing/2016/5/10/chartex" xmlns:cx5="http://schemas.microsoft.com/office/drawing/2016/5/11/chartex" xmlns:cx6="http://schemas.microsoft.com/office/drawing/2016/5/12/chartex" xmlns:cx7="http://schemas.microsoft.com/office/drawing/2016/5/13/chartex" xmlns:cx8="http://schemas.microsoft.com/office/drawing/2016/5/14/chartex" xmlns:mc="http://schemas.openxmlformats.org/markup-compatibility/2006" xmlns:aink="http://schemas.microsoft.com/office/drawing/2016/ink" xmlns:am3d="http://schemas.microsoft.com/office/drawing/2017/model3d" xmlns:o="urn:schemas-microsoft-com:office:office" xmlns:r="http://schemas.openxmlformats.org/officeDocument/2006/relationships" xmlns:m="http://schemas.openxmlformats.org/officeDocument/2006/math" xmlns:v="urn:schemas-microsoft-com:vml" xmlns:wp14="http://schemas.microsoft.com/office/word/2010/wordprocessingDrawing" xmlns:wp="http://schemas.openxmlformats.org/drawingml/2006/wordprocessingDrawing" xmlns:w10="urn:schemas-microsoft-com:office:word" xmlns:w="http://schemas.openxmlformats.org/wordprocessingml/2006/main" xmlns:w14="http://schemas.microsoft.com/office/word/2010/wordml" xmlns:w15="http://schemas.microsoft.com/office/word/2012/wordml" xmlns:w16cid="http://schemas.microsoft.com/office/word/2016/wordml/cid" xmlns:w16se="http://schemas.microsoft.com/office/word/2015/wordml/symex" xmlns:wpg="http://schemas.microsoft.com/office/word/2010/wordprocessingGroup" xmlns:wpi="http://schemas.microsoft.com/office/word/2010/wordprocessingInk" xmlns:wne="http://schemas.microsoft.com/office/word/2006/wordml" xmlns:wps="http://schemas.microsoft.com/office/word/2010/wordprocessingShape" mc:Ignorable="w14 w15 w16se w16cid wp14">
+<w:numbering xmlns:wpc="http://schemas.microsoft.com/office/word/2010/wordprocessingCanvas" xmlns:cx="http://schemas.microsoft.com/office/drawing/2014/chartex" xmlns:cx1="http://schemas.microsoft.com/office/drawing/2015/9/8/chartex" xmlns:cx2="http://schemas.microsoft.com/office/drawing/2015/10/21/chartex" xmlns:cx3="http://schemas.microsoft.com/office/drawing/2016/5/9/chartex" xmlns:cx4="http://schemas.microsoft.com/office/drawing/2016/5/10/chartex" xmlns:cx5="http://schemas.microsoft.com/office/drawing/2016/5/11/chartex" xmlns:cx6="http://schemas.microsoft.com/office/drawing/2016/5/12/chartex" xmlns:cx7="http://schemas.microsoft.com/office/drawing/2016/5/13/chartex" xmlns:cx8="http://schemas.microsoft.com/office/drawing/2016/5/14/chartex" xmlns:mc="http://schemas.openxmlformats.org/markup-compatibility/2006" xmlns:aink="http://schemas.microsoft.com/office/drawing/2016/ink" xmlns:am3d="http://schemas.microsoft.com/office/drawing/2017/model3d" xmlns:o="urn:schemas-microsoft-com:office:office" xmlns:r="http://schemas.openxmlformats.org/officeDocument/2006/relationships" xmlns:m="http://schemas.openxmlformats.org/officeDocument/2006/math" xmlns:v="urn:schemas-microsoft-com:vml" xmlns:wp14="http://schemas.microsoft.com/office/word/2010/wordprocessingDrawing" xmlns:wp="http://schemas.openxmlformats.org/drawingml/2006/wordprocessingDrawing" xmlns:w10="urn:schemas-microsoft-com:office:word" xmlns:w="http://schemas.openxmlformats.org/wordprocessingml/2006/main" xmlns:w14="http://schemas.microsoft.com/office/word/2010/wordml" xmlns:w15="http://schemas.microsoft.com/office/word/2012/wordml" xmlns:w16cex="http://schemas.microsoft.com/office/word/2018/wordml/cex" xmlns:w16cid="http://schemas.microsoft.com/office/word/2016/wordml/cid" xmlns:w16="http://schemas.microsoft.com/office/word/2018/wordml" xmlns:w16se="http://schemas.microsoft.com/office/word/2015/wordml/symex" xmlns:wpg="http://schemas.microsoft.com/office/word/2010/wordprocessingGroup" xmlns:wpi="http://schemas.microsoft.com/office/word/2010/wordprocessingInk" xmlns:wne="http://schemas.microsoft.com/office/word/2006/wordml" xmlns:wps="http://schemas.microsoft.com/office/word/2010/wordprocessingShape" mc:Ignorable="w14 w15 w16se w16cid w16 w16cex wp14">
   <w:abstractNum w:abstractNumId="0" w15:restartNumberingAfterBreak="0">
     <w:nsid w:val="3B817A01"/>
     <w:multiLevelType w:val="hybridMultilevel"/>
@@ -970,7 +956,7 @@
 </file>
 
 <file path=word/styles.xml><?xml version="1.0" encoding="utf-8"?>
-<w:styles xmlns:mc="http://schemas.openxmlformats.org/markup-compatibility/2006" xmlns:r="http://schemas.openxmlformats.org/officeDocument/2006/relationships" xmlns:w="http://schemas.openxmlformats.org/wordprocessingml/2006/main" xmlns:w14="http://schemas.microsoft.com/office/word/2010/wordml" xmlns:w15="http://schemas.microsoft.com/office/word/2012/wordml" xmlns:w16cid="http://schemas.microsoft.com/office/word/2016/wordml/cid" xmlns:w16se="http://schemas.microsoft.com/office/word/2015/wordml/symex" mc:Ignorable="w14 w15 w16se w16cid">
+<w:styles xmlns:mc="http://schemas.openxmlformats.org/markup-compatibility/2006" xmlns:r="http://schemas.openxmlformats.org/officeDocument/2006/relationships" xmlns:w="http://schemas.openxmlformats.org/wordprocessingml/2006/main" xmlns:w14="http://schemas.microsoft.com/office/word/2010/wordml" xmlns:w15="http://schemas.microsoft.com/office/word/2012/wordml" xmlns:w16cex="http://schemas.microsoft.com/office/word/2018/wordml/cex" xmlns:w16cid="http://schemas.microsoft.com/office/word/2016/wordml/cid" xmlns:w16="http://schemas.microsoft.com/office/word/2018/wordml" xmlns:w16se="http://schemas.microsoft.com/office/word/2015/wordml/symex" mc:Ignorable="w14 w15 w16se w16cid w16 w16cex">
   <w:docDefaults>
     <w:rPrDefault>
       <w:rPr>
@@ -1371,6 +1357,7 @@
   <w:style w:type="character" w:default="1" w:styleId="DefaultParagraphFont">
     <w:name w:val="Default Paragraph Font"/>
     <w:uiPriority w:val="1"/>
+    <w:semiHidden/>
     <w:unhideWhenUsed/>
   </w:style>
   <w:style w:type="table" w:default="1" w:styleId="TableNormal">

</xml_diff>